<commit_message>
gave desccription of command in dev branch
</commit_message>
<xml_diff>
--- a/Git_Basics.docx
+++ b/Git_Basics.docx
@@ -168,6 +168,13 @@
     </w:p>
     <w:p/>
     <w:p>
+      <w:pPr>
+        <w:rPr>
+          <w:rFonts w:ascii="Arial" w:hAnsi="Arial" w:cs="Arial"/>
+          <w:sz w:val="32"/>
+          <w:szCs w:val="32"/>
+        </w:rPr>
+      </w:pPr>
       <w:r>
         <w:t xml:space="preserve">This command adds and commits </w:t>
       </w:r>
@@ -229,6 +236,25 @@
         </w:rPr>
         <w:t>”</w:t>
       </w:r>
+    </w:p>
+    <w:p>
+      <w:pPr>
+        <w:rPr>
+          <w:rFonts w:ascii="Arial" w:hAnsi="Arial" w:cs="Arial"/>
+          <w:sz w:val="32"/>
+          <w:szCs w:val="32"/>
+        </w:rPr>
+      </w:pPr>
+      <w:r>
+        <w:rPr>
+          <w:rFonts w:ascii="Arial" w:hAnsi="Arial" w:cs="Arial"/>
+          <w:sz w:val="32"/>
+          <w:szCs w:val="32"/>
+        </w:rPr>
+        <w:t>a is for add to stage and m is for message</w:t>
+      </w:r>
+      <w:bookmarkStart w:id="0" w:name="_GoBack"/>
+      <w:bookmarkEnd w:id="0"/>
     </w:p>
     <w:p>
       <w:r>
@@ -388,8 +414,6 @@
           <w:szCs w:val="32"/>
         </w:rPr>
       </w:pPr>
-      <w:bookmarkStart w:id="0" w:name="_GoBack"/>
-      <w:bookmarkEnd w:id="0"/>
     </w:p>
     <w:sectPr>
       <w:headerReference w:type="default" r:id="rId10"/>
@@ -485,7 +509,7 @@
           <w:rPr>
             <w:noProof/>
           </w:rPr>
-          <w:t>3</w:t>
+          <w:t>1</w:t>
         </w:r>
         <w:r>
           <w:rPr>

</xml_diff>